<commit_message>
contact us page implement
</commit_message>
<xml_diff>
--- a/Learning React.docx
+++ b/Learning React.docx
@@ -46,28 +46,12 @@
     </w:p>
     <w:p>
       <w:r>
-        <w:t xml:space="preserve">--&gt; React is a JavaScript library for building user interfaces (UIs) on the web. React is a declarative, </w:t>
-      </w:r>
-      <w:proofErr w:type="gramStart"/>
-      <w:r>
-        <w:t>component based</w:t>
-      </w:r>
-      <w:proofErr w:type="gramEnd"/>
-      <w:r>
-        <w:t xml:space="preserve"> library that allows developers to build reusable </w:t>
-      </w:r>
-    </w:p>
-    <w:p>
-      <w:r>
-        <w:t xml:space="preserve">UI components and </w:t>
-      </w:r>
-      <w:proofErr w:type="gramStart"/>
-      <w:r>
-        <w:t>It</w:t>
-      </w:r>
-      <w:proofErr w:type="gramEnd"/>
-      <w:r>
-        <w:t xml:space="preserve"> follows the Virtual DOM (Document Object Model) approach, which optimizes rendering performance by minimizing DOM updates. </w:t>
+        <w:t xml:space="preserve">--&gt; React is a JavaScript library for building user interfaces (UIs) on the web. React is a declarative, component based library that allows developers to build reusable </w:t>
+      </w:r>
+    </w:p>
+    <w:p>
+      <w:r>
+        <w:t xml:space="preserve">UI components and It follows the Virtual DOM (Document Object Model) approach, which optimizes rendering performance by minimizing DOM updates. </w:t>
       </w:r>
     </w:p>
     <w:p>
@@ -93,15 +77,7 @@
     </w:p>
     <w:p>
       <w:r>
-        <w:t xml:space="preserve">--&gt; The HTML DOM (Document Object Model) is the foundation of modern web interactivity, enabling over 90% of dynamic </w:t>
-      </w:r>
-      <w:proofErr w:type="spellStart"/>
-      <w:r>
-        <w:t>behavior</w:t>
-      </w:r>
-      <w:proofErr w:type="spellEnd"/>
-      <w:r>
-        <w:t xml:space="preserve"> seen on websites today.</w:t>
+        <w:t>--&gt; The HTML DOM (Document Object Model) is the foundation of modern web interactivity, enabling over 90% of dynamic behavior seen on websites today.</w:t>
       </w:r>
     </w:p>
     <w:p>
@@ -158,23 +134,7 @@
           <w:b/>
           <w:bCs/>
         </w:rPr>
-        <w:t>(</w:t>
-      </w:r>
-      <w:proofErr w:type="gramStart"/>
-      <w:r>
-        <w:rPr>
-          <w:b/>
-          <w:bCs/>
-        </w:rPr>
-        <w:t>4)Features</w:t>
-      </w:r>
-      <w:proofErr w:type="gramEnd"/>
-      <w:r>
-        <w:rPr>
-          <w:b/>
-          <w:bCs/>
-        </w:rPr>
-        <w:t xml:space="preserve"> of React:</w:t>
+        <w:t>(4)Features of React:</w:t>
       </w:r>
     </w:p>
     <w:p>
@@ -297,17 +257,8 @@
           <w:b/>
           <w:bCs/>
         </w:rPr>
-        <w:t xml:space="preserve">(6) What is Material </w:t>
-      </w:r>
-      <w:proofErr w:type="gramStart"/>
-      <w:r>
-        <w:rPr>
-          <w:b/>
-          <w:bCs/>
-        </w:rPr>
-        <w:t>UI ?</w:t>
-      </w:r>
-      <w:proofErr w:type="gramEnd"/>
+        <w:t>(6) What is Material UI ?</w:t>
+      </w:r>
     </w:p>
     <w:p>
       <w:r>
@@ -342,23 +293,7 @@
     </w:p>
     <w:p>
       <w:r>
-        <w:t xml:space="preserve">-- A Node app runs in a single process technique, without creating a </w:t>
-      </w:r>
-      <w:proofErr w:type="gramStart"/>
-      <w:r>
-        <w:t>brand new</w:t>
-      </w:r>
-      <w:proofErr w:type="gramEnd"/>
-      <w:r>
-        <w:t xml:space="preserve"> thread for each request. Node gives a fixed of asynchronous I/O primitives in its standard library that save you JavaScript code from blocking and commonly, libraries in Node are written the usage of non-blocking off paradigms, making blocking off </w:t>
-      </w:r>
-      <w:proofErr w:type="spellStart"/>
-      <w:r>
-        <w:t>behavior</w:t>
-      </w:r>
-      <w:proofErr w:type="spellEnd"/>
-      <w:r>
-        <w:t xml:space="preserve"> the exception as opposed to the norm.</w:t>
+        <w:t>-- A Node app runs in a single process technique, without creating a brand new thread for each request. Node gives a fixed of asynchronous I/O primitives in its standard library that save you JavaScript code from blocking and commonly, libraries in Node are written the usage of non-blocking off paradigms, making blocking off behavior the exception as opposed to the norm.</w:t>
       </w:r>
     </w:p>
     <w:p/>
@@ -419,46 +354,21 @@
           <w:b/>
           <w:bCs/>
         </w:rPr>
-        <w:t>node -</w:t>
-      </w:r>
-      <w:proofErr w:type="gramStart"/>
-      <w:r>
-        <w:rPr>
-          <w:b/>
-          <w:bCs/>
-        </w:rPr>
-        <w:t>v</w:t>
-      </w:r>
-      <w:r>
-        <w:rPr>
-          <w:b/>
-          <w:bCs/>
-        </w:rPr>
-        <w:t xml:space="preserve"> ,</w:t>
-      </w:r>
-      <w:proofErr w:type="gramEnd"/>
-      <w:r>
-        <w:rPr>
-          <w:b/>
-          <w:bCs/>
-        </w:rPr>
-        <w:t xml:space="preserve"> </w:t>
-      </w:r>
-      <w:proofErr w:type="spellStart"/>
-      <w:r>
-        <w:rPr>
-          <w:b/>
-          <w:bCs/>
-        </w:rPr>
-        <w:t>npm</w:t>
-      </w:r>
-      <w:proofErr w:type="spellEnd"/>
-      <w:r>
-        <w:rPr>
-          <w:b/>
-          <w:bCs/>
-        </w:rPr>
-        <w:t xml:space="preserve"> -v</w:t>
+        <w:t>node -v</w:t>
+      </w:r>
+      <w:r>
+        <w:rPr>
+          <w:b/>
+          <w:bCs/>
+        </w:rPr>
+        <w:t xml:space="preserve"> , </w:t>
+      </w:r>
+      <w:r>
+        <w:rPr>
+          <w:b/>
+          <w:bCs/>
+        </w:rPr>
+        <w:t>npm -v</w:t>
       </w:r>
       <w:r>
         <w:rPr>
@@ -472,23 +382,7 @@
           <w:b/>
           <w:bCs/>
         </w:rPr>
-        <w:t xml:space="preserve">Verify </w:t>
-      </w:r>
-      <w:proofErr w:type="gramStart"/>
-      <w:r>
-        <w:rPr>
-          <w:b/>
-          <w:bCs/>
-        </w:rPr>
-        <w:t>Installation ,</w:t>
-      </w:r>
-      <w:proofErr w:type="gramEnd"/>
-      <w:r>
-        <w:rPr>
-          <w:b/>
-          <w:bCs/>
-        </w:rPr>
-        <w:t xml:space="preserve"> </w:t>
+        <w:t xml:space="preserve">Verify Installation , </w:t>
       </w:r>
       <w:r>
         <w:rPr>
@@ -527,44 +421,19 @@
         </w:rPr>
         <w:t xml:space="preserve">4. </w:t>
       </w:r>
-      <w:proofErr w:type="spellStart"/>
-      <w:r>
-        <w:rPr>
-          <w:b/>
-          <w:bCs/>
-        </w:rPr>
-        <w:t>npx</w:t>
-      </w:r>
-      <w:proofErr w:type="spellEnd"/>
-      <w:r>
-        <w:rPr>
-          <w:b/>
-          <w:bCs/>
-        </w:rPr>
-        <w:t xml:space="preserve"> create</w:t>
-      </w:r>
-      <w:r>
-        <w:rPr>
-          <w:b/>
-          <w:bCs/>
-        </w:rPr>
-        <w:t>-react-app test(</w:t>
-      </w:r>
-      <w:proofErr w:type="spellStart"/>
-      <w:r>
-        <w:rPr>
-          <w:b/>
-          <w:bCs/>
-        </w:rPr>
-        <w:t>projectname</w:t>
-      </w:r>
-      <w:proofErr w:type="spellEnd"/>
-      <w:r>
-        <w:rPr>
-          <w:b/>
-          <w:bCs/>
-        </w:rPr>
-        <w:t>)</w:t>
+      <w:r>
+        <w:rPr>
+          <w:b/>
+          <w:bCs/>
+        </w:rPr>
+        <w:t>npx create</w:t>
+      </w:r>
+      <w:r>
+        <w:rPr>
+          <w:b/>
+          <w:bCs/>
+        </w:rPr>
+        <w:t>-react-app test(projectname)</w:t>
       </w:r>
       <w:r>
         <w:rPr>
@@ -587,23 +456,43 @@
           <w:bCs/>
         </w:rPr>
         <w:br/>
-        <w:t xml:space="preserve">     </w:t>
-      </w:r>
-      <w:proofErr w:type="spellStart"/>
-      <w:r>
-        <w:rPr>
-          <w:b/>
-          <w:bCs/>
-        </w:rPr>
-        <w:t>npm</w:t>
-      </w:r>
-      <w:proofErr w:type="spellEnd"/>
-      <w:r>
-        <w:rPr>
-          <w:b/>
-          <w:bCs/>
-        </w:rPr>
-        <w:t xml:space="preserve"> start </w:t>
+        <w:t xml:space="preserve">     npm start </w:t>
+      </w:r>
+      <w:r>
+        <w:rPr>
+          <w:b/>
+          <w:bCs/>
+        </w:rPr>
+        <w:br/>
+        <w:t xml:space="preserve">6. </w:t>
+      </w:r>
+      <w:r>
+        <w:rPr>
+          <w:b/>
+          <w:bCs/>
+        </w:rPr>
+        <w:t>npm list react</w:t>
+      </w:r>
+      <w:r>
+        <w:rPr>
+          <w:b/>
+          <w:bCs/>
+        </w:rPr>
+        <w:t xml:space="preserve">  </w:t>
+      </w:r>
+      <w:r>
+        <w:rPr>
+          <w:b/>
+          <w:bCs/>
+        </w:rPr>
+        <w:sym w:font="Wingdings" w:char="F0E0"/>
+      </w:r>
+      <w:r>
+        <w:rPr>
+          <w:b/>
+          <w:bCs/>
+        </w:rPr>
+        <w:t xml:space="preserve"> For check React Verion</w:t>
       </w:r>
       <w:r>
         <w:rPr>
@@ -631,6 +520,7 @@
         <w:rPr>
           <w:b/>
           <w:bCs/>
+          <w:noProof/>
         </w:rPr>
         <w:drawing>
           <wp:inline distT="0" distB="0" distL="0" distR="0" wp14:anchorId="57F803D5" wp14:editId="53C82B63">
@@ -686,6 +576,7 @@
         <w:rPr>
           <w:b/>
           <w:bCs/>
+          <w:noProof/>
         </w:rPr>
         <w:drawing>
           <wp:inline distT="0" distB="0" distL="0" distR="0" wp14:anchorId="5E401508" wp14:editId="1E45EFB2">
@@ -743,6 +634,7 @@
         <w:rPr>
           <w:b/>
           <w:bCs/>
+          <w:noProof/>
         </w:rPr>
         <w:drawing>
           <wp:inline distT="0" distB="0" distL="0" distR="0" wp14:anchorId="37DC3A5A" wp14:editId="099E3C93">
@@ -779,6 +671,20 @@
             </a:graphic>
           </wp:inline>
         </w:drawing>
+      </w:r>
+      <w:r>
+        <w:rPr>
+          <w:b/>
+          <w:bCs/>
+        </w:rPr>
+        <w:br/>
+      </w:r>
+      <w:r>
+        <w:rPr>
+          <w:b/>
+          <w:bCs/>
+        </w:rPr>
+        <w:br/>
       </w:r>
     </w:p>
     <w:sectPr>
@@ -1394,6 +1300,7 @@
   <w:style w:type="character" w:default="1" w:styleId="DefaultParagraphFont">
     <w:name w:val="Default Paragraph Font"/>
     <w:uiPriority w:val="1"/>
+    <w:semiHidden/>
     <w:unhideWhenUsed/>
   </w:style>
   <w:style w:type="table" w:default="1" w:styleId="TableNormal">

</xml_diff>